<commit_message>
Changes to time sheet and add jobs
</commit_message>
<xml_diff>
--- a/Cursor1 - Design Process.docx
+++ b/Cursor1 - Design Process.docx
@@ -49,6 +49,29 @@
       <w:r>
         <w:t>”.  The contact page will have boxes for name, email address, telephone number.  It will also include a larger box for a message.</w:t>
       </w:r>
+      <w:r>
+        <w:t xml:space="preserve">  </w:t>
+      </w:r>
+      <w:r>
+        <w:rPr>
+          <w:color w:val="EE0000"/>
+        </w:rPr>
+        <w:t xml:space="preserve">Please design all pages </w:t>
+      </w:r>
+      <w:proofErr w:type="spellStart"/>
+      <w:r>
+        <w:rPr>
+          <w:color w:val="EE0000"/>
+        </w:rPr>
+        <w:t>ina</w:t>
+      </w:r>
+      <w:proofErr w:type="spellEnd"/>
+      <w:r>
+        <w:rPr>
+          <w:color w:val="EE0000"/>
+        </w:rPr>
+        <w:t xml:space="preserve"> format which can be easily read on a desktop browser as well as a mobile phone. </w:t>
+      </w:r>
     </w:p>
     <w:p>
       <w:pPr>
@@ -111,15 +134,7 @@
         <w:t>Ok the website is working well locally but I now need to make some changes because I am going to now send it to my live website for testing.</w:t>
       </w:r>
       <w:r>
-        <w:t xml:space="preserve"> Please can we make </w:t>
-      </w:r>
-      <w:proofErr w:type="gramStart"/>
-      <w:r>
-        <w:t>changes</w:t>
-      </w:r>
-      <w:proofErr w:type="gramEnd"/>
-      <w:r>
-        <w:t xml:space="preserve"> so it works on both. One step will be to have the database links change so that it can point to either local host or </w:t>
+        <w:t xml:space="preserve"> Please can we make changes so it works on both. One step will be to have the database links change so that it can point to either local host or </w:t>
       </w:r>
       <w:proofErr w:type="spellStart"/>
       <w:r>
@@ -135,10 +150,7 @@
       </w:r>
       <w:proofErr w:type="spellEnd"/>
       <w:r>
-        <w:t xml:space="preserve">). Credentials for live hosting are </w:t>
-      </w:r>
-      <w:r>
-        <w:t xml:space="preserve">    $</w:t>
+        <w:t>). Credentials for live hosting are     $</w:t>
       </w:r>
       <w:proofErr w:type="spellStart"/>
       <w:r>
@@ -146,329 +158,271 @@
       </w:r>
       <w:proofErr w:type="spellEnd"/>
       <w:r>
-        <w:t xml:space="preserve"> = "localhost</w:t>
-      </w:r>
-      <w:proofErr w:type="gramStart"/>
-      <w:r>
-        <w:t>";  /</w:t>
-      </w:r>
-      <w:proofErr w:type="gramEnd"/>
-      <w:r>
-        <w:t>/ still 'localhost' on cPanel</w:t>
+        <w:t xml:space="preserve"> = "localhost";  // still 'localhost' on cPanel     $</w:t>
+      </w:r>
+      <w:proofErr w:type="spellStart"/>
+      <w:r>
+        <w:t>db_user</w:t>
+      </w:r>
+      <w:proofErr w:type="spellEnd"/>
+      <w:r>
+        <w:t xml:space="preserve"> = "a1e750tdxgba_15Crossways";    $</w:t>
+      </w:r>
+      <w:proofErr w:type="spellStart"/>
+      <w:r>
+        <w:t>db_pass</w:t>
+      </w:r>
+      <w:proofErr w:type="spellEnd"/>
+      <w:r>
+        <w:t xml:space="preserve"> = "Crossways15!";    $</w:t>
+      </w:r>
+      <w:proofErr w:type="spellStart"/>
+      <w:r>
+        <w:t>db_name</w:t>
+      </w:r>
+      <w:proofErr w:type="spellEnd"/>
+      <w:r>
+        <w:t xml:space="preserve"> = "a1e750tdxgba_cursor1";  I have already have a setup in place so that the local host is being cloned to a </w:t>
+      </w:r>
+      <w:proofErr w:type="spellStart"/>
+      <w:r>
+        <w:t>github</w:t>
+      </w:r>
+      <w:proofErr w:type="spellEnd"/>
+      <w:r>
+        <w:t xml:space="preserve"> repository which then is pushed to </w:t>
+      </w:r>
+      <w:proofErr w:type="spellStart"/>
+      <w:r>
+        <w:t>cpanel</w:t>
+      </w:r>
+      <w:proofErr w:type="spellEnd"/>
+      <w:r>
+        <w:t xml:space="preserve"> when changes occur.  The website in </w:t>
+      </w:r>
+      <w:proofErr w:type="spellStart"/>
+      <w:r>
+        <w:t>cpanel</w:t>
+      </w:r>
+      <w:proofErr w:type="spellEnd"/>
+      <w:r>
+        <w:t xml:space="preserve"> has the following path </w:t>
+      </w:r>
+      <w:proofErr w:type="spellStart"/>
+      <w:r>
+        <w:t>html_public</w:t>
+      </w:r>
+      <w:proofErr w:type="spellEnd"/>
+      <w:r>
+        <w:t xml:space="preserve">/projects/cursor1. Please can you make all the changes needed in the website and also make changes to the database so it can be added in as a </w:t>
+      </w:r>
+      <w:proofErr w:type="spellStart"/>
+      <w:r>
+        <w:t>sql</w:t>
+      </w:r>
+      <w:proofErr w:type="spellEnd"/>
+      <w:r>
+        <w:t xml:space="preserve"> query creating a new database in the </w:t>
+      </w:r>
+      <w:proofErr w:type="spellStart"/>
+      <w:r>
+        <w:t>cpanel</w:t>
+      </w:r>
+      <w:proofErr w:type="spellEnd"/>
+      <w:r>
+        <w:t xml:space="preserve"> phpMyAdmin called “cursor1”</w:t>
+      </w:r>
+    </w:p>
+    <w:p>
+      <w:pPr>
+        <w:pStyle w:val="NoSpacing"/>
+      </w:pPr>
+    </w:p>
+    <w:p>
+      <w:pPr>
+        <w:pStyle w:val="NoSpacing"/>
+      </w:pPr>
+      <w:r>
+        <w:t>Request4</w:t>
+      </w:r>
+    </w:p>
+    <w:p>
+      <w:pPr>
+        <w:pStyle w:val="NoSpacing"/>
+      </w:pPr>
+      <w:r>
+        <w:t>ok we are now working on the browser so thanks for that. I have a couple of changes. First on the login page the username box contains a reference to my live database when you first click the page so please can we remove that and leave it blank prior to the user adding credentials. Second the button at the bottom of the form below "</w:t>
+      </w:r>
+      <w:proofErr w:type="spellStart"/>
+      <w:r>
+        <w:t>dont</w:t>
+      </w:r>
+      <w:proofErr w:type="spellEnd"/>
+      <w:r>
+        <w:t xml:space="preserve"> have an account" is pure white so looks invisible, Please can you make it green and say "set up new account"</w:t>
+      </w:r>
+    </w:p>
+    <w:p>
+      <w:pPr>
+        <w:pStyle w:val="NoSpacing"/>
+      </w:pPr>
+    </w:p>
+    <w:p>
+      <w:pPr>
+        <w:pStyle w:val="NoSpacing"/>
+      </w:pPr>
+      <w:r>
+        <w:t>Request5</w:t>
+      </w:r>
+    </w:p>
+    <w:p>
+      <w:pPr>
+        <w:pStyle w:val="NoSpacing"/>
+      </w:pPr>
+      <w:r>
+        <w:t>I would like to make some changes to the login along with the landing page once logged in and add some reporting.  First I would like to add an “Account Type” section when setting up a</w:t>
       </w:r>
       <w:r>
         <w:t xml:space="preserve"> </w:t>
       </w:r>
       <w:r>
-        <w:t xml:space="preserve">    $</w:t>
-      </w:r>
-      <w:proofErr w:type="spellStart"/>
-      <w:r>
-        <w:t>db_user</w:t>
-      </w:r>
-      <w:proofErr w:type="spellEnd"/>
-      <w:r>
-        <w:t xml:space="preserve"> = "a1e750tdxgba_15Crossways</w:t>
-      </w:r>
-      <w:proofErr w:type="gramStart"/>
-      <w:r>
-        <w:t xml:space="preserve">";   </w:t>
-      </w:r>
-      <w:proofErr w:type="gramEnd"/>
-      <w:r>
-        <w:t xml:space="preserve"> $</w:t>
-      </w:r>
-      <w:proofErr w:type="spellStart"/>
-      <w:r>
-        <w:t>db_pass</w:t>
-      </w:r>
-      <w:proofErr w:type="spellEnd"/>
-      <w:r>
-        <w:t xml:space="preserve"> = "Crossways15!";    $</w:t>
-      </w:r>
-      <w:proofErr w:type="spellStart"/>
-      <w:r>
-        <w:t>db_name</w:t>
-      </w:r>
-      <w:proofErr w:type="spellEnd"/>
-      <w:r>
-        <w:t xml:space="preserve"> = "a1e750tdxgba_</w:t>
-      </w:r>
-      <w:r>
-        <w:t>cursor1</w:t>
-      </w:r>
-      <w:r>
-        <w:t>";</w:t>
-      </w:r>
-      <w:r>
-        <w:t xml:space="preserve">  I have already have a setup in place so that the local host is being cloned to a </w:t>
-      </w:r>
-      <w:proofErr w:type="spellStart"/>
-      <w:r>
-        <w:t>github</w:t>
-      </w:r>
-      <w:proofErr w:type="spellEnd"/>
-      <w:r>
-        <w:t xml:space="preserve"> repository which then is pushed to </w:t>
-      </w:r>
-      <w:proofErr w:type="spellStart"/>
-      <w:r>
-        <w:t>cpanel</w:t>
-      </w:r>
-      <w:proofErr w:type="spellEnd"/>
-      <w:r>
-        <w:t xml:space="preserve"> when changes occur.  The website in </w:t>
-      </w:r>
-      <w:proofErr w:type="spellStart"/>
-      <w:r>
-        <w:t>cpanel</w:t>
-      </w:r>
-      <w:proofErr w:type="spellEnd"/>
-      <w:r>
-        <w:t xml:space="preserve"> has the following path </w:t>
-      </w:r>
-      <w:proofErr w:type="spellStart"/>
-      <w:r>
-        <w:t>html_public</w:t>
-      </w:r>
-      <w:proofErr w:type="spellEnd"/>
-      <w:r>
-        <w:t xml:space="preserve">/projects/cursor1. Please can you make all the changes needed </w:t>
-      </w:r>
-      <w:proofErr w:type="gramStart"/>
-      <w:r>
-        <w:t>in</w:t>
-      </w:r>
-      <w:proofErr w:type="gramEnd"/>
-      <w:r>
-        <w:t xml:space="preserve"> the website </w:t>
-      </w:r>
-      <w:proofErr w:type="gramStart"/>
-      <w:r>
-        <w:t>and also</w:t>
-      </w:r>
-      <w:proofErr w:type="gramEnd"/>
-      <w:r>
-        <w:t xml:space="preserve"> make changes to the database so it can be added in as a </w:t>
-      </w:r>
-      <w:proofErr w:type="spellStart"/>
-      <w:r>
-        <w:t>sql</w:t>
-      </w:r>
-      <w:proofErr w:type="spellEnd"/>
-      <w:r>
-        <w:t xml:space="preserve"> query creating a new database in the </w:t>
-      </w:r>
-      <w:proofErr w:type="spellStart"/>
-      <w:r>
-        <w:t>cpanel</w:t>
-      </w:r>
-      <w:proofErr w:type="spellEnd"/>
-      <w:r>
-        <w:t xml:space="preserve"> phpMyAdmin called “cursor1”</w:t>
-      </w:r>
-    </w:p>
-    <w:p>
-      <w:pPr>
-        <w:pStyle w:val="NoSpacing"/>
-      </w:pPr>
-    </w:p>
-    <w:p>
-      <w:pPr>
-        <w:pStyle w:val="NoSpacing"/>
-      </w:pPr>
-      <w:r>
-        <w:t>Request4</w:t>
-      </w:r>
-    </w:p>
-    <w:p>
-      <w:pPr>
-        <w:pStyle w:val="NoSpacing"/>
-      </w:pPr>
-      <w:r>
-        <w:t>ok we are now working on the browser so thanks for that. I have a couple of changes. First on the login page the username box contains a reference to my live database when you first click the page so please can we remove that and leave it blank prior to the user adding credentials. Second the button at the bottom of the form below "</w:t>
-      </w:r>
-      <w:proofErr w:type="spellStart"/>
-      <w:r>
-        <w:t>dont</w:t>
-      </w:r>
-      <w:proofErr w:type="spellEnd"/>
-      <w:r>
-        <w:t xml:space="preserve"> have an account" is pure white so looks invisible, </w:t>
-      </w:r>
-      <w:proofErr w:type="gramStart"/>
-      <w:r>
-        <w:t>Please</w:t>
-      </w:r>
-      <w:proofErr w:type="gramEnd"/>
-      <w:r>
-        <w:t xml:space="preserve"> can you make it green and say "set up new account"</w:t>
-      </w:r>
-    </w:p>
-    <w:p>
-      <w:pPr>
-        <w:pStyle w:val="NoSpacing"/>
-      </w:pPr>
-    </w:p>
-    <w:p>
-      <w:pPr>
-        <w:pStyle w:val="NoSpacing"/>
-      </w:pPr>
-      <w:r>
-        <w:t>Request5</w:t>
-      </w:r>
-    </w:p>
-    <w:p>
-      <w:pPr>
-        <w:pStyle w:val="NoSpacing"/>
-      </w:pPr>
-      <w:r>
-        <w:t xml:space="preserve">I would like to make some changes to the login along with the landing page once logged in and add some reporting.  </w:t>
-      </w:r>
-      <w:proofErr w:type="gramStart"/>
-      <w:r>
-        <w:t>First</w:t>
-      </w:r>
-      <w:proofErr w:type="gramEnd"/>
-      <w:r>
-        <w:t xml:space="preserve"> I would like to add an “Account Type” section when setting up a</w:t>
+        <w:t>n</w:t>
+      </w:r>
+      <w:r>
+        <w:t>ew user</w:t>
+      </w:r>
+      <w:r>
+        <w:t xml:space="preserve"> account and give 3 choices.  One would be Administrator” which gives full access to everything. One would be “Manager” which gives some access but not all, explained later.  And finally “Basic” which only gives access to anything where the specific user is defined in the database.  We would then change the landing page </w:t>
+      </w:r>
+      <w:r>
+        <w:t>after login, currently called “admin” and showing</w:t>
+      </w:r>
+      <w:r>
+        <w:t xml:space="preserve"> the form response </w:t>
+      </w:r>
+      <w:r>
+        <w:t xml:space="preserve">list.  The landing page should now be called “practice” and become a portal with buttons to different pages, one being the old “admin” page which will now be called </w:t>
+      </w:r>
+      <w:r>
+        <w:t>“Contact form responses”</w:t>
+      </w:r>
+      <w:r>
+        <w:t xml:space="preserve">.  </w:t>
+      </w:r>
+      <w:r>
+        <w:t xml:space="preserve">Only those with Administrator access can see the contact form responses. </w:t>
+      </w:r>
+      <w:r>
+        <w:t>We would like another page called “</w:t>
+      </w:r>
+      <w:r>
+        <w:t>C</w:t>
+      </w:r>
+      <w:r>
+        <w:t>lients” which goes to a new page with a list of clients, above the list it has a button which says “Add new client”</w:t>
+      </w:r>
+      <w:r>
+        <w:t xml:space="preserve">.  If you click to add a client you go to a new page to add details of new clients, the fields would be reference (primary </w:t>
+      </w:r>
+      <w:r>
+        <w:lastRenderedPageBreak/>
+        <w:t xml:space="preserve">key), name, contact, email, phone, </w:t>
+      </w:r>
+      <w:proofErr w:type="spellStart"/>
+      <w:r>
+        <w:t>year end</w:t>
+      </w:r>
+      <w:proofErr w:type="spellEnd"/>
+      <w:r>
+        <w:t>, date added.  When the details are added they will appear on the list of clients</w:t>
       </w:r>
       <w:r>
         <w:t xml:space="preserve"> </w:t>
       </w:r>
       <w:r>
-        <w:t>n</w:t>
-      </w:r>
-      <w:r>
-        <w:t>ew user</w:t>
-      </w:r>
-      <w:r>
-        <w:t xml:space="preserve"> account and give 3 choices.  One would be Administrator” which gives full access to everything. One would be “Manager” which gives some access but not all, explained later.  And </w:t>
-      </w:r>
-      <w:proofErr w:type="gramStart"/>
-      <w:r>
-        <w:t>finally</w:t>
-      </w:r>
-      <w:proofErr w:type="gramEnd"/>
-      <w:r>
-        <w:t xml:space="preserve"> “Basic” which only gives access to anything where the specific user is defined in the database.  We would then change the landing page </w:t>
-      </w:r>
-      <w:r>
-        <w:t>after login, currently called “admin” and showing</w:t>
-      </w:r>
-      <w:r>
-        <w:t xml:space="preserve"> the form response </w:t>
-      </w:r>
-      <w:r>
-        <w:t xml:space="preserve">list.  The landing page should now be called “practice” and become a portal with buttons to different pages, one being the old “admin” page which will now be called </w:t>
-      </w:r>
-      <w:r>
-        <w:t>“Contact form responses”</w:t>
-      </w:r>
-      <w:r>
-        <w:t xml:space="preserve">.  </w:t>
-      </w:r>
-      <w:r>
-        <w:t xml:space="preserve">Only those with Administrator access can see the contact form responses. </w:t>
-      </w:r>
-      <w:r>
-        <w:t>We would like another page called “</w:t>
-      </w:r>
-      <w:r>
-        <w:t>C</w:t>
-      </w:r>
-      <w:r>
-        <w:t xml:space="preserve">lients” which goes to a new page with a list of clients, above the list it has a button which </w:t>
-      </w:r>
-      <w:proofErr w:type="gramStart"/>
-      <w:r>
-        <w:t>says</w:t>
-      </w:r>
-      <w:proofErr w:type="gramEnd"/>
-      <w:r>
-        <w:t xml:space="preserve"> “Add new client”</w:t>
-      </w:r>
-      <w:r>
-        <w:t xml:space="preserve">.  If you click to add a client you go to a new page to add details of new clients, the fields would be reference (primary key), name, contact, email, phone, </w:t>
-      </w:r>
-      <w:proofErr w:type="spellStart"/>
-      <w:r>
-        <w:t>year end</w:t>
-      </w:r>
-      <w:proofErr w:type="spellEnd"/>
-      <w:r>
-        <w:t xml:space="preserve">, date added.  When the details are added they will </w:t>
-      </w:r>
-      <w:r>
-        <w:lastRenderedPageBreak/>
-        <w:t>appear on the list of clients</w:t>
+        <w:t xml:space="preserve">on the “clients” page.  </w:t>
+      </w:r>
+      <w:r>
+        <w:t xml:space="preserve">Only administrator and manager should be able to see the clients page. </w:t>
+      </w:r>
+      <w:r>
+        <w:t>Then from practice page there would be another button called timesheet which goes to a new page timesheet where the person logged in can add an entry</w:t>
+      </w:r>
+      <w:r>
+        <w:t xml:space="preserve"> via a form</w:t>
+      </w:r>
+      <w:r>
+        <w:t xml:space="preserve"> to a database table called “timesheet” which includes the fields date, client (where you can only choose from entries in the clients table), </w:t>
+      </w:r>
+      <w:r>
+        <w:t>Task</w:t>
+      </w:r>
+      <w:r>
+        <w:t xml:space="preserve"> (we will need a new button for </w:t>
+      </w:r>
+      <w:r>
+        <w:t>task</w:t>
+      </w:r>
+      <w:r>
+        <w:t xml:space="preserve"> on the practice page which allows you to add a </w:t>
+      </w:r>
+      <w:r>
+        <w:t>task to a database table called task and you can only choose tasks from that table</w:t>
+      </w:r>
+      <w:r>
+        <w:t>),</w:t>
+      </w:r>
+      <w:r>
+        <w:t xml:space="preserve"> time in the format 0:00 and a description box with enough </w:t>
       </w:r>
       <w:r>
         <w:t xml:space="preserve"> </w:t>
       </w:r>
       <w:r>
-        <w:t xml:space="preserve">on the “clients” page.  </w:t>
-      </w:r>
-      <w:r>
-        <w:t xml:space="preserve">Only administrator and manager should be able to see the </w:t>
-      </w:r>
-      <w:proofErr w:type="gramStart"/>
-      <w:r>
-        <w:t>clients</w:t>
-      </w:r>
-      <w:proofErr w:type="gramEnd"/>
-      <w:r>
-        <w:t xml:space="preserve"> page. </w:t>
-      </w:r>
-      <w:r>
-        <w:t>Then from practice page there would be another button called timesheet which goes to a new page timesheet where the person logged in can add an entry</w:t>
-      </w:r>
-      <w:r>
-        <w:t xml:space="preserve"> via a form</w:t>
-      </w:r>
-      <w:r>
-        <w:t xml:space="preserve"> to a database table called “timesheet” which includes the fields date, client (where you can only choose from entries in the clients table), </w:t>
-      </w:r>
-      <w:r>
-        <w:t>Task</w:t>
-      </w:r>
-      <w:r>
-        <w:t xml:space="preserve"> (we will need a new button for </w:t>
-      </w:r>
-      <w:r>
-        <w:t>task</w:t>
-      </w:r>
-      <w:r>
-        <w:t xml:space="preserve"> on the practice page which allows you to add a </w:t>
-      </w:r>
-      <w:r>
-        <w:t>task to a database table called task and you can only choose tasks from that table</w:t>
-      </w:r>
-      <w:r>
-        <w:t>),</w:t>
-      </w:r>
-      <w:r>
-        <w:t xml:space="preserve"> time in the format 0:00 and a description box with enough </w:t>
-      </w:r>
-      <w:r>
-        <w:t xml:space="preserve"> </w:t>
-      </w:r>
-      <w:r>
-        <w:t xml:space="preserve">space for 100 characters.  Then below that form we would show a particular chosen week Monday to </w:t>
-      </w:r>
-      <w:proofErr w:type="gramStart"/>
-      <w:r>
-        <w:t>Saturday</w:t>
-      </w:r>
-      <w:proofErr w:type="gramEnd"/>
-      <w:r>
-        <w:t xml:space="preserve"> and the day last posted would be highlighted and you would see all the timesheet entries on that day for the person logged in.  There will be a calendar to the left of the page which allows you to choose the week being shown at the bottom of the page.  All login types should see the timesheet form and table.</w:t>
-      </w:r>
-    </w:p>
-    <w:p>
-      <w:pPr>
-        <w:pStyle w:val="NoSpacing"/>
-      </w:pPr>
+        <w:t>space for 100 characters.  Then below that form we would show a particular chosen week Monday to Saturday and the day last posted would be highlighted and you would see all the timesheet entries on that day for the person logged in.  There will be a calendar to the left of the page which allows you to choose the week being shown at the bottom of the page.  All login types should see the timesheet form and table.</w:t>
+      </w:r>
+    </w:p>
+    <w:p>
+      <w:pPr>
+        <w:pStyle w:val="NoSpacing"/>
+      </w:pPr>
+    </w:p>
+    <w:p>
+      <w:pPr>
+        <w:pStyle w:val="NoSpacing"/>
+      </w:pPr>
+      <w:r>
+        <w:t>Request6</w:t>
+      </w:r>
+    </w:p>
+    <w:p>
+      <w:pPr>
+        <w:pStyle w:val="NoSpacing"/>
+      </w:pPr>
+      <w:r>
+        <w:t>Timesheet now looks good on the phone except the header logout button runs over the page end to the right. Also if you click on an entry at the bottom it should bring up the data for the entry in the form above and allow you to edit and then an additional button at the bottom of the form appears to update. Form responses the header is too wide for the page. Please can you fix those.</w:t>
+      </w:r>
+    </w:p>
+    <w:p>
+      <w:pPr>
+        <w:pStyle w:val="NoSpacing"/>
+      </w:pPr>
+    </w:p>
+    <w:p>
+      <w:pPr>
+        <w:pStyle w:val="NoSpacing"/>
+      </w:pPr>
+      <w:r>
+        <w:t>Request7</w:t>
+      </w:r>
+    </w:p>
+    <w:p>
+      <w:pPr>
+        <w:pStyle w:val="NoSpacing"/>
+      </w:pPr>
+      <w:r>
+        <w:t>Great. For the timesheet when you click on an entry can you also have the button for add entry which would allow you to add a new entry which effectively copies the one you have clicked on to update.</w:t>
+      </w:r>
     </w:p>
     <w:sectPr>
       <w:pgSz w:w="11906" w:h="16838"/>

</xml_diff>

<commit_message>
Add to clients page and search
</commit_message>
<xml_diff>
--- a/Cursor1 - Design Process.docx
+++ b/Cursor1 - Design Process.docx
@@ -31,23 +31,7 @@
         <w:pStyle w:val="NoSpacing"/>
       </w:pPr>
       <w:r>
-        <w:t xml:space="preserve">I would like to create a website called cursor1 which will link to a </w:t>
-      </w:r>
-      <w:proofErr w:type="spellStart"/>
-      <w:r>
-        <w:t>loacalhost</w:t>
-      </w:r>
-      <w:proofErr w:type="spellEnd"/>
-      <w:r>
-        <w:t xml:space="preserve"> XAMPP database called “cursor1”. It will have one home page which just says this is my new database, please give it a modern look.  It will then have a second page with a contact form which links to the database and in a table called “</w:t>
-      </w:r>
-      <w:proofErr w:type="spellStart"/>
-      <w:r>
-        <w:t>formresponse</w:t>
-      </w:r>
-      <w:proofErr w:type="spellEnd"/>
-      <w:r>
-        <w:t>”.  The contact page will have boxes for name, email address, telephone number.  It will also include a larger box for a message.</w:t>
+        <w:t>I would like to create a website called cursor1 which will link to a loacalhost XAMPP database called “cursor1”. It will have one home page which just says this is my new database, please give it a modern look.  It will then have a second page with a contact form which links to the database and in a table called “formresponse”.  The contact page will have boxes for name, email address, telephone number.  It will also include a larger box for a message.</w:t>
       </w:r>
       <w:r>
         <w:t xml:space="preserve">  </w:t>
@@ -56,21 +40,7 @@
         <w:rPr>
           <w:color w:val="EE0000"/>
         </w:rPr>
-        <w:t xml:space="preserve">Please design all pages </w:t>
-      </w:r>
-      <w:proofErr w:type="spellStart"/>
-      <w:r>
-        <w:rPr>
-          <w:color w:val="EE0000"/>
-        </w:rPr>
-        <w:t>ina</w:t>
-      </w:r>
-      <w:proofErr w:type="spellEnd"/>
-      <w:r>
-        <w:rPr>
-          <w:color w:val="EE0000"/>
-        </w:rPr>
-        <w:t xml:space="preserve"> format which can be easily read on a desktop browser as well as a mobile phone. </w:t>
+        <w:t xml:space="preserve">Please design all pages ina format which can be easily read on a desktop browser as well as a mobile phone. </w:t>
       </w:r>
     </w:p>
     <w:p>
@@ -94,23 +64,7 @@
         <w:t xml:space="preserve">This is great.  Please can we </w:t>
       </w:r>
       <w:r>
-        <w:t>change the folder structure so that each web page sits inside a folder to hide the .</w:t>
-      </w:r>
-      <w:proofErr w:type="spellStart"/>
-      <w:r>
-        <w:t>php</w:t>
-      </w:r>
-      <w:proofErr w:type="spellEnd"/>
-      <w:r>
-        <w:t xml:space="preserve"> reference in the browser.  Then can we build a new webpage called “login” which show a username and password box on the screen.  Below that it has a button to allow you to create new login which goes to a page where you can set up a new login which will be added to a table in the database called “login”. Once you have logged in using credentials matched to the “login” table it will take you to a new page where you can view the responses from the “</w:t>
-      </w:r>
-      <w:proofErr w:type="spellStart"/>
-      <w:r>
-        <w:t>formresponse</w:t>
-      </w:r>
-      <w:proofErr w:type="spellEnd"/>
-      <w:r>
-        <w:t>” table.</w:t>
+        <w:t>change the folder structure so that each web page sits inside a folder to hide the .php reference in the browser.  Then can we build a new webpage called “login” which show a username and password box on the screen.  Below that it has a button to allow you to create new login which goes to a page where you can set up a new login which will be added to a table in the database called “login”. Once you have logged in using credentials matched to the “login” table it will take you to a new page where you can view the responses from the “formresponse” table.</w:t>
       </w:r>
     </w:p>
     <w:p>
@@ -134,127 +88,7 @@
         <w:t>Ok the website is working well locally but I now need to make some changes because I am going to now send it to my live website for testing.</w:t>
       </w:r>
       <w:r>
-        <w:t xml:space="preserve"> Please can we make </w:t>
-      </w:r>
-      <w:proofErr w:type="gramStart"/>
-      <w:r>
-        <w:t>changes</w:t>
-      </w:r>
-      <w:proofErr w:type="gramEnd"/>
-      <w:r>
-        <w:t xml:space="preserve"> so it works on both. One step will be to have the database links change so that it can point to either local host or </w:t>
-      </w:r>
-      <w:proofErr w:type="spellStart"/>
-      <w:r>
-        <w:t>livehosting</w:t>
-      </w:r>
-      <w:proofErr w:type="spellEnd"/>
-      <w:r>
-        <w:t xml:space="preserve"> (</w:t>
-      </w:r>
-      <w:proofErr w:type="spellStart"/>
-      <w:r>
-        <w:t>cpanel</w:t>
-      </w:r>
-      <w:proofErr w:type="spellEnd"/>
-      <w:r>
-        <w:t>). Credentials for live hosting are     $</w:t>
-      </w:r>
-      <w:proofErr w:type="spellStart"/>
-      <w:r>
-        <w:t>db_host</w:t>
-      </w:r>
-      <w:proofErr w:type="spellEnd"/>
-      <w:r>
-        <w:t xml:space="preserve"> = "localhost";  // still 'localhost' on cPanel     $</w:t>
-      </w:r>
-      <w:proofErr w:type="spellStart"/>
-      <w:r>
-        <w:t>db_user</w:t>
-      </w:r>
-      <w:proofErr w:type="spellEnd"/>
-      <w:r>
-        <w:t xml:space="preserve"> = "a1e750tdxgba_15Crossways";    $</w:t>
-      </w:r>
-      <w:proofErr w:type="spellStart"/>
-      <w:r>
-        <w:t>db_pass</w:t>
-      </w:r>
-      <w:proofErr w:type="spellEnd"/>
-      <w:r>
-        <w:t xml:space="preserve"> = "Crossways15!";    $</w:t>
-      </w:r>
-      <w:proofErr w:type="spellStart"/>
-      <w:r>
-        <w:t>db_name</w:t>
-      </w:r>
-      <w:proofErr w:type="spellEnd"/>
-      <w:r>
-        <w:t xml:space="preserve"> = "a1e750tdxgba_cursor1";  I have already have a setup in place so that the local host is being cloned to a </w:t>
-      </w:r>
-      <w:proofErr w:type="spellStart"/>
-      <w:r>
-        <w:t>github</w:t>
-      </w:r>
-      <w:proofErr w:type="spellEnd"/>
-      <w:r>
-        <w:t xml:space="preserve"> repository which then is pushed to </w:t>
-      </w:r>
-      <w:proofErr w:type="spellStart"/>
-      <w:r>
-        <w:t>cpanel</w:t>
-      </w:r>
-      <w:proofErr w:type="spellEnd"/>
-      <w:r>
-        <w:t xml:space="preserve"> when changes occur.  The website in </w:t>
-      </w:r>
-      <w:proofErr w:type="spellStart"/>
-      <w:r>
-        <w:t>cpanel</w:t>
-      </w:r>
-      <w:proofErr w:type="spellEnd"/>
-      <w:r>
-        <w:t xml:space="preserve"> has the following path </w:t>
-      </w:r>
-      <w:proofErr w:type="spellStart"/>
-      <w:r>
-        <w:t>html_public</w:t>
-      </w:r>
-      <w:proofErr w:type="spellEnd"/>
-      <w:r>
-        <w:t xml:space="preserve">/projects/cursor1. Please can you make all the changes needed </w:t>
-      </w:r>
-      <w:proofErr w:type="gramStart"/>
-      <w:r>
-        <w:t>in</w:t>
-      </w:r>
-      <w:proofErr w:type="gramEnd"/>
-      <w:r>
-        <w:t xml:space="preserve"> the website </w:t>
-      </w:r>
-      <w:proofErr w:type="gramStart"/>
-      <w:r>
-        <w:t>and also</w:t>
-      </w:r>
-      <w:proofErr w:type="gramEnd"/>
-      <w:r>
-        <w:t xml:space="preserve"> make changes to the database so it can be added in as a </w:t>
-      </w:r>
-      <w:proofErr w:type="spellStart"/>
-      <w:r>
-        <w:t>sql</w:t>
-      </w:r>
-      <w:proofErr w:type="spellEnd"/>
-      <w:r>
-        <w:t xml:space="preserve"> query creating a new database in the </w:t>
-      </w:r>
-      <w:proofErr w:type="spellStart"/>
-      <w:r>
-        <w:t>cpanel</w:t>
-      </w:r>
-      <w:proofErr w:type="spellEnd"/>
-      <w:r>
-        <w:t xml:space="preserve"> phpMyAdmin called “cursor1”</w:t>
+        <w:t xml:space="preserve"> Please can we make changes so it works on both. One step will be to have the database links change so that it can point to either local host or livehosting (cpanel). Credentials for live hosting are     $db_host = "localhost";  // still 'localhost' on cPanel     $db_user = "a1e750tdxgba_15Crossways";    $db_pass = "Crossways15!";    $db_name = "a1e750tdxgba_cursor1";  I have already have a setup in place so that the local host is being cloned to a github repository which then is pushed to cpanel when changes occur.  The website in cpanel has the following path html_public/projects/cursor1. Please can you make all the changes needed in the website and also make changes to the database so it can be added in as a sql query creating a new database in the cpanel phpMyAdmin called “cursor1”</w:t>
       </w:r>
     </w:p>
     <w:p>
@@ -275,23 +109,7 @@
         <w:pStyle w:val="NoSpacing"/>
       </w:pPr>
       <w:r>
-        <w:t>ok we are now working on the browser so thanks for that. I have a couple of changes. First on the login page the username box contains a reference to my live database when you first click the page so please can we remove that and leave it blank prior to the user adding credentials. Second the button at the bottom of the form below "</w:t>
-      </w:r>
-      <w:proofErr w:type="spellStart"/>
-      <w:r>
-        <w:t>dont</w:t>
-      </w:r>
-      <w:proofErr w:type="spellEnd"/>
-      <w:r>
-        <w:t xml:space="preserve"> have an account" is pure white so looks invisible, </w:t>
-      </w:r>
-      <w:proofErr w:type="gramStart"/>
-      <w:r>
-        <w:t>Please</w:t>
-      </w:r>
-      <w:proofErr w:type="gramEnd"/>
-      <w:r>
-        <w:t xml:space="preserve"> can you make it green and say "set up new account"</w:t>
+        <w:t>ok we are now working on the browser so thanks for that. I have a couple of changes. First on the login page the username box contains a reference to my live database when you first click the page so please can we remove that and leave it blank prior to the user adding credentials. Second the button at the bottom of the form below "dont have an account" is pure white so looks invisible, Please can you make it green and say "set up new account"</w:t>
       </w:r>
     </w:p>
     <w:p>
@@ -312,15 +130,7 @@
         <w:pStyle w:val="NoSpacing"/>
       </w:pPr>
       <w:r>
-        <w:t xml:space="preserve">I would like to make some changes to the login along with the landing page once logged in and add some reporting.  </w:t>
-      </w:r>
-      <w:proofErr w:type="gramStart"/>
-      <w:r>
-        <w:t>First</w:t>
-      </w:r>
-      <w:proofErr w:type="gramEnd"/>
-      <w:r>
-        <w:t xml:space="preserve"> I would like to add an “Account Type” section when setting up a</w:t>
+        <w:t>I would like to make some changes to the login along with the landing page once logged in and add some reporting.  First I would like to add an “Account Type” section when setting up a</w:t>
       </w:r>
       <w:r>
         <w:t xml:space="preserve"> </w:t>
@@ -332,15 +142,7 @@
         <w:t>ew user</w:t>
       </w:r>
       <w:r>
-        <w:t xml:space="preserve"> account and give 3 choices.  One would be Administrator” which gives full access to everything. One would be “Manager” which gives some access but not all, explained later.  And </w:t>
-      </w:r>
-      <w:proofErr w:type="gramStart"/>
-      <w:r>
-        <w:t>finally</w:t>
-      </w:r>
-      <w:proofErr w:type="gramEnd"/>
-      <w:r>
-        <w:t xml:space="preserve"> “Basic” which only gives access to anything where the specific user is defined in the database.  We would then change the landing page </w:t>
+        <w:t xml:space="preserve"> account and give 3 choices.  One would be Administrator” which gives full access to everything. One would be “Manager” which gives some access but not all, explained later.  And finally “Basic” which only gives access to anything where the specific user is defined in the database.  We would then change the landing page </w:t>
       </w:r>
       <w:r>
         <w:t>after login, currently called “admin” and showing</w:t>
@@ -367,30 +169,14 @@
         <w:t>C</w:t>
       </w:r>
       <w:r>
-        <w:t xml:space="preserve">lients” which goes to a new page with a list of clients, above the list it has a button which </w:t>
-      </w:r>
-      <w:proofErr w:type="gramStart"/>
-      <w:r>
-        <w:t>says</w:t>
-      </w:r>
-      <w:proofErr w:type="gramEnd"/>
-      <w:r>
-        <w:t xml:space="preserve"> “Add new client”</w:t>
+        <w:t>lients” which goes to a new page with a list of clients, above the list it has a button which says “Add new client”</w:t>
       </w:r>
       <w:r>
         <w:t xml:space="preserve">.  If you click to add a client you go to a new page to add details of new clients, the fields would be reference (primary </w:t>
       </w:r>
       <w:r>
         <w:lastRenderedPageBreak/>
-        <w:t xml:space="preserve">key), name, contact, email, phone, </w:t>
-      </w:r>
-      <w:proofErr w:type="spellStart"/>
-      <w:r>
-        <w:t>year end</w:t>
-      </w:r>
-      <w:proofErr w:type="spellEnd"/>
-      <w:r>
-        <w:t>, date added.  When the details are added they will appear on the list of clients</w:t>
+        <w:t>key), name, contact, email, phone, year end, date added.  When the details are added they will appear on the list of clients</w:t>
       </w:r>
       <w:r>
         <w:t xml:space="preserve"> </w:t>
@@ -399,15 +185,7 @@
         <w:t xml:space="preserve">on the “clients” page.  </w:t>
       </w:r>
       <w:r>
-        <w:t xml:space="preserve">Only administrator and manager should be able to see the </w:t>
-      </w:r>
-      <w:proofErr w:type="gramStart"/>
-      <w:r>
-        <w:t>clients</w:t>
-      </w:r>
-      <w:proofErr w:type="gramEnd"/>
-      <w:r>
-        <w:t xml:space="preserve"> page. </w:t>
+        <w:t xml:space="preserve">Only administrator and manager should be able to see the clients page. </w:t>
       </w:r>
       <w:r>
         <w:t>Then from practice page there would be another button called timesheet which goes to a new page timesheet where the person logged in can add an entry</w:t>
@@ -443,15 +221,7 @@
         <w:t xml:space="preserve"> </w:t>
       </w:r>
       <w:r>
-        <w:t xml:space="preserve">space for 100 characters.  Then below that form we would show a particular chosen week Monday to </w:t>
-      </w:r>
-      <w:proofErr w:type="gramStart"/>
-      <w:r>
-        <w:t>Saturday</w:t>
-      </w:r>
-      <w:proofErr w:type="gramEnd"/>
-      <w:r>
-        <w:t xml:space="preserve"> and the day last posted would be highlighted and you would see all the timesheet entries on that day for the person logged in.  There will be a calendar to the left of the page which allows you to choose the week being shown at the bottom of the page.  All login types should see the timesheet form and table.</w:t>
+        <w:t>space for 100 characters.  Then below that form we would show a particular chosen week Monday to Saturday and the day last posted would be highlighted and you would see all the timesheet entries on that day for the person logged in.  There will be a calendar to the left of the page which allows you to choose the week being shown at the bottom of the page.  All login types should see the timesheet form and table.</w:t>
       </w:r>
     </w:p>
     <w:p>
@@ -472,15 +242,7 @@
         <w:pStyle w:val="NoSpacing"/>
       </w:pPr>
       <w:r>
-        <w:t xml:space="preserve">Timesheet now looks good on the phone except the header logout button runs over the page end to the right. </w:t>
-      </w:r>
-      <w:proofErr w:type="gramStart"/>
-      <w:r>
-        <w:t>Also</w:t>
-      </w:r>
-      <w:proofErr w:type="gramEnd"/>
-      <w:r>
-        <w:t xml:space="preserve"> if you click on an entry at the bottom it should bring up the data for the entry in the form above and allow you to edit and then an additional button at the bottom of the form appears to update. Form responses the header is too wide for the page. Please can you fix those.</w:t>
+        <w:t>Timesheet now looks good on the phone except the header logout button runs over the page end to the right. Also if you click on an entry at the bottom it should bring up the data for the entry in the form above and allow you to edit and then an additional button at the bottom of the form appears to update. Form responses the header is too wide for the page. Please can you fix those.</w:t>
       </w:r>
     </w:p>
     <w:p>
@@ -528,15 +290,7 @@
         <w:t>Hi! I'm working on Cursor1 (the PHP practice portal with timesheet, clients, and role-based access). I'd like to add </w:t>
       </w:r>
       <w:r>
-        <w:t xml:space="preserve">a new </w:t>
-      </w:r>
-      <w:proofErr w:type="gramStart"/>
-      <w:r>
-        <w:t>feature</w:t>
-      </w:r>
-      <w:proofErr w:type="gramEnd"/>
-      <w:r>
-        <w:t xml:space="preserve"> Job</w:t>
+        <w:t>a new feature Job</w:t>
       </w:r>
       <w:r>
         <w:t>s</w:t>
@@ -551,15 +305,7 @@
         <w:t xml:space="preserve">This would be accessed by Managers and Admin per login table. </w:t>
       </w:r>
       <w:r>
-        <w:t xml:space="preserve"> At the top there would be a button for “New </w:t>
-      </w:r>
-      <w:proofErr w:type="gramStart"/>
-      <w:r>
-        <w:t>Job“ which</w:t>
-      </w:r>
-      <w:proofErr w:type="gramEnd"/>
-      <w:r>
-        <w:t xml:space="preserve"> takes you to a form to set up a new job.  W</w:t>
+        <w:t xml:space="preserve"> At the top there would be a button for “New Job“ which takes you to a form to set up a new job.  W</w:t>
       </w:r>
       <w:r>
         <w:t xml:space="preserve">e would set up a new table called </w:t>
@@ -594,11 +340,9 @@
       <w:r>
         <w:t xml:space="preserve">If you start typing on that </w:t>
       </w:r>
-      <w:proofErr w:type="gramStart"/>
       <w:r>
         <w:t>field</w:t>
       </w:r>
-      <w:proofErr w:type="gramEnd"/>
       <w:r>
         <w:t xml:space="preserve"> it will bring up client names starting with those letters.  Next there would be a field for client reference which would pull from the client table, again a dropdown and you could start typing to bring up references starting with what you type.  Both client and client reference would autofill if the other one was selected.  </w:t>
       </w:r>
@@ -669,103 +413,52 @@
         <w:t xml:space="preserve">A tick box with the name Urgent.  </w:t>
       </w:r>
       <w:r>
-        <w:t xml:space="preserve">A Partner field which comes from the login table and is a </w:t>
-      </w:r>
-      <w:proofErr w:type="spellStart"/>
-      <w:r>
-        <w:t>dropown</w:t>
-      </w:r>
-      <w:proofErr w:type="spellEnd"/>
-      <w:r>
-        <w:t xml:space="preserve"> of username. </w:t>
-      </w:r>
-      <w:proofErr w:type="gramStart"/>
-      <w:r>
-        <w:t>Also</w:t>
-      </w:r>
-      <w:proofErr w:type="gramEnd"/>
-      <w:r>
-        <w:t xml:space="preserve"> a </w:t>
-      </w:r>
-      <w:proofErr w:type="gramStart"/>
-      <w:r>
-        <w:t>Manager</w:t>
-      </w:r>
-      <w:proofErr w:type="gramEnd"/>
-      <w:r>
-        <w:t xml:space="preserve"> field from login table and preparer field from login table. Deadline date</w:t>
+        <w:t>A Partner field which comes from the login table and is a dropown of username. Also a Manager field from login table and preparer field from login table. Deadline date</w:t>
       </w:r>
       <w:r>
         <w:t xml:space="preserve">, </w:t>
       </w:r>
-      <w:proofErr w:type="gramStart"/>
-      <w:r>
-        <w:t>Expected</w:t>
-      </w:r>
-      <w:proofErr w:type="gramEnd"/>
-      <w:r>
-        <w:t xml:space="preserve"> completion date, </w:t>
-      </w:r>
-      <w:proofErr w:type="gramStart"/>
-      <w:r>
-        <w:t>Received</w:t>
-      </w:r>
-      <w:proofErr w:type="gramEnd"/>
-      <w:r>
-        <w:t xml:space="preserve"> </w:t>
+      <w:r>
+        <w:t xml:space="preserve">Expected completion date, Received </w:t>
       </w:r>
       <w:r>
         <w:t xml:space="preserve">date, </w:t>
       </w:r>
-      <w:proofErr w:type="gramStart"/>
-      <w:r>
-        <w:t>Assigned</w:t>
-      </w:r>
-      <w:proofErr w:type="gramEnd"/>
-      <w:r>
-        <w:t xml:space="preserve"> </w:t>
+      <w:r>
+        <w:t xml:space="preserve">Assigned </w:t>
       </w:r>
       <w:r>
         <w:t xml:space="preserve">date, </w:t>
       </w:r>
-      <w:proofErr w:type="gramStart"/>
       <w:r>
         <w:t>C</w:t>
       </w:r>
       <w:r>
         <w:t>ompleted</w:t>
       </w:r>
-      <w:proofErr w:type="gramEnd"/>
       <w:r>
         <w:t xml:space="preserve"> date</w:t>
       </w:r>
       <w:r>
         <w:t xml:space="preserve">, </w:t>
       </w:r>
-      <w:proofErr w:type="gramStart"/>
       <w:r>
         <w:t>R</w:t>
       </w:r>
       <w:r>
         <w:t>eviewed</w:t>
       </w:r>
-      <w:proofErr w:type="gramEnd"/>
       <w:r>
         <w:t xml:space="preserve"> date</w:t>
       </w:r>
       <w:r>
         <w:t xml:space="preserve">, </w:t>
       </w:r>
-      <w:proofErr w:type="gramStart"/>
       <w:r>
         <w:t>S</w:t>
       </w:r>
       <w:r>
-        <w:t>ent</w:t>
-      </w:r>
-      <w:proofErr w:type="gramEnd"/>
-      <w:r>
-        <w:t xml:space="preserve"> to client</w:t>
+        <w:t>ent to client</w:t>
       </w:r>
       <w:r>
         <w:t xml:space="preserve"> date</w:t>
@@ -780,29 +473,16 @@
         <w:t>date</w:t>
       </w:r>
       <w:r>
-        <w:t xml:space="preserve">, </w:t>
-      </w:r>
-      <w:proofErr w:type="gramStart"/>
-      <w:r>
-        <w:t>S</w:t>
+        <w:t>, S</w:t>
       </w:r>
       <w:r>
         <w:t>ubmitted</w:t>
       </w:r>
-      <w:proofErr w:type="gramEnd"/>
       <w:r>
         <w:t xml:space="preserve"> date, Archived date</w:t>
       </w:r>
       <w:r>
-        <w:t xml:space="preserve">. </w:t>
-      </w:r>
-      <w:proofErr w:type="gramStart"/>
-      <w:r>
-        <w:t>Finally</w:t>
-      </w:r>
-      <w:proofErr w:type="gramEnd"/>
-      <w:r>
-        <w:t xml:space="preserve"> a Comments</w:t>
+        <w:t>. Finally a Comments</w:t>
       </w:r>
       <w:r>
         <w:t xml:space="preserve"> CharVar255.</w:t>
@@ -850,21 +530,8 @@
       <w:pPr>
         <w:pStyle w:val="NoSpacing"/>
       </w:pPr>
-      <w:proofErr w:type="gramStart"/>
-      <w:r>
-        <w:t>Its</w:t>
-      </w:r>
-      <w:proofErr w:type="gramEnd"/>
-      <w:r>
-        <w:t xml:space="preserve"> not what I expected/wanted.  Please can we remove the days of the week which go down the page and just leave the days of the week going across the page.  Also resize the wording so it is smaller and so the 7 days of the week can fit in across the page.  When I asked for </w:t>
-      </w:r>
-      <w:proofErr w:type="gramStart"/>
-      <w:r>
-        <w:t>hours</w:t>
-      </w:r>
-      <w:proofErr w:type="gramEnd"/>
-      <w:r>
-        <w:t xml:space="preserve"> I wanted them under the days of the week across the page.  Then the selected day entries are shown twice, once under the days of the week across the page and then again below the days of the week.  Please remove the ones under the days of the week across the page.  Then keep the entries below that but make them so they can be highlighted and brought into the form when clicked.  Also spread the entries across the page so each entry is just on a single line.</w:t>
+      <w:r>
+        <w:t>Its not what I expected/wanted.  Please can we remove the days of the week which go down the page and just leave the days of the week going across the page.  Also resize the wording so it is smaller and so the 7 days of the week can fit in across the page.  When I asked for hours I wanted them under the days of the week across the page.  Then the selected day entries are shown twice, once under the days of the week across the page and then again below the days of the week.  Please remove the ones under the days of the week across the page.  Then keep the entries below that but make them so they can be highlighted and brought into the form when clicked.  Also spread the entries across the page so each entry is just on a single line.</w:t>
       </w:r>
     </w:p>
     <w:p>
@@ -901,29 +568,13 @@
         <w:t>.</w:t>
       </w:r>
       <w:r>
-        <w:t xml:space="preserve">  They should spread across the width of the full box width.  Client and description should be same </w:t>
-      </w:r>
-      <w:proofErr w:type="gramStart"/>
-      <w:r>
-        <w:t>size</w:t>
-      </w:r>
-      <w:proofErr w:type="gramEnd"/>
-      <w:r>
-        <w:t xml:space="preserve"> but time will be much smaller, only wide enough to fully se ethe heading and time entry.  The time should be in the format 00:00 without seconds.</w:t>
+        <w:t xml:space="preserve">  They should spread across the width of the full box width.  Client and description should be same size but time will be much smaller, only wide enough to fully se ethe heading and time entry.  The time should be in the format 00:00 without seconds.</w:t>
       </w:r>
       <w:r>
         <w:t xml:space="preserve"> When you click on an entry</w:t>
       </w:r>
       <w:r>
-        <w:t xml:space="preserve"> </w:t>
-      </w:r>
-      <w:proofErr w:type="gramStart"/>
-      <w:r>
-        <w:t>row</w:t>
-      </w:r>
-      <w:proofErr w:type="gramEnd"/>
-      <w:r>
-        <w:t xml:space="preserve"> please </w:t>
+        <w:t xml:space="preserve"> row please </w:t>
       </w:r>
       <w:r>
         <w:t>can you highlight it light green</w:t>
@@ -932,31 +583,7 @@
         <w:t>, it should still then put the details into the form above</w:t>
       </w:r>
       <w:r>
-        <w:t xml:space="preserve">. </w:t>
-      </w:r>
-      <w:proofErr w:type="gramStart"/>
-      <w:r>
-        <w:t>Also</w:t>
-      </w:r>
-      <w:proofErr w:type="gramEnd"/>
-      <w:r>
-        <w:t xml:space="preserve"> on the form we need 2 buttons.  Keep the one which says add entry but also add one which says update entry.  </w:t>
-      </w:r>
-      <w:proofErr w:type="gramStart"/>
-      <w:r>
-        <w:t>So</w:t>
-      </w:r>
-      <w:proofErr w:type="gramEnd"/>
-      <w:r>
-        <w:t xml:space="preserve"> when you press add entry it adds a new one, when you press </w:t>
-      </w:r>
-      <w:proofErr w:type="gramStart"/>
-      <w:r>
-        <w:t>update</w:t>
-      </w:r>
-      <w:proofErr w:type="gramEnd"/>
-      <w:r>
-        <w:t xml:space="preserve"> it keeps the </w:t>
+        <w:t xml:space="preserve">. Also on the form we need 2 buttons.  Keep the one which says add entry but also add one which says update entry.  So when you press add entry it adds a new one, when you press update it keeps the </w:t>
       </w:r>
       <w:r>
         <w:t xml:space="preserve">original </w:t>
@@ -1010,15 +637,7 @@
         <w:pStyle w:val="NoSpacing"/>
       </w:pPr>
       <w:r>
-        <w:t xml:space="preserve">Ok thanks </w:t>
-      </w:r>
-      <w:proofErr w:type="spellStart"/>
-      <w:r>
-        <w:t>thats</w:t>
-      </w:r>
-      <w:proofErr w:type="spellEnd"/>
-      <w:r>
-        <w:t xml:space="preserve"> great. Now for the list of timesheet entries at the bottom of the page can we first make the width of the client column smaller and the description bigger. The client column needs to be 3/4 of its current size. The</w:t>
+        <w:t>Ok thanks thats great. Now for the list of timesheet entries at the bottom of the page can we first make the width of the client column smaller and the description bigger. The client column needs to be 3/4 of its current size. The</w:t>
       </w:r>
       <w:r>
         <w:t>n</w:t>
@@ -1104,7 +723,15 @@
         <w:t>Hi! I'm working on Cursor1 (the PHP practice portal with timesheet, clients, and role-based access). I'd like to add </w:t>
       </w:r>
       <w:r>
-        <w:t>a new page to be accessed from the practice portal page called “My Job List”.  This would be in table format showing the jobs assigned to the person logged in.  There would be tabs at the top of the page for “All” (showing all jobs assigned sorted by deadline date).  For those with Basic login they would also see a tab for Prepare, Returned, other. If you’re a manager you see Prepare, Returned, Review, Other.  If your admin you see Prepare, Returned, Review, With Client, Paid not approved, Approved not paid, Submit, Completed, Other.  All lists should be sorted by expected completion date.</w:t>
+        <w:t>a new page to be accessed from the practice portal page called “My Job List”.  This would be in table format showing the jobs assigned to the person logged in.  There would be tabs at the top of the page for “All” (showing all jobs assigned sorted by deadline date).  For those with Basic login they would also see a tab for Prepare, Returned, other. If you’re a manager you see Prepare, Returned, Review, Other.  If your admin you see Prepare, Returned, Review, With Client, Paid not approved, Approved not paid, Submit, C</w:t>
+      </w:r>
+    </w:p>
+    <w:p>
+      <w:pPr>
+        <w:pStyle w:val="NoSpacing"/>
+      </w:pPr>
+      <w:r>
+        <w:t>ompleted, Other.  All lists should be sorted by expected completion date.</w:t>
       </w:r>
     </w:p>
     <w:p>
@@ -1149,63 +776,377 @@
         <w:pStyle w:val="NoSpacing"/>
       </w:pPr>
       <w:r>
-        <w:t>Sorry I would still like to show it i</w:t>
-      </w:r>
-      <w:r>
-        <w:t>n table format showing the jobs assigned to the person logged in.  There would be tabs at the top of the page for “All” (showing all jobs assigned sorted by deadline date).  For those with Basic login they would also see a tab for Prepare, Returned, other. If you’re a manager you see Prepare, Returned, Review, Other.  If your admin you see Prepare</w:t>
+        <w:t>Sorry I would still like to show it in table format showing the jobs assigned to the person logged in.  There would be tabs at the top of the page for “All” (showing all jobs assigned sorted by deadline date).  For those with Basic login they would also see a tab for Prepare, Returned, other. If you’re a manager you see Prepare, Returned, Review, Other.  If your admin you see Prepare, Review, With Client, Paid/Approved (being Paid not approved and approved not paid), Submit, Other.  All lists should be sorted by expected completion date.</w:t>
+      </w:r>
+    </w:p>
+    <w:p>
+      <w:pPr>
+        <w:pStyle w:val="NoSpacing"/>
+      </w:pPr>
+    </w:p>
+    <w:p>
+      <w:pPr>
+        <w:pStyle w:val="NoSpacing"/>
+      </w:pPr>
+      <w:r>
+        <w:t>Questions for Tom</w:t>
+      </w:r>
+    </w:p>
+    <w:p>
+      <w:pPr>
+        <w:pStyle w:val="NoSpacing"/>
+      </w:pPr>
+      <w:r>
+        <w:t>Say for clients table is it better to have primary key as the ClientRef or just keep the incremental number?</w:t>
+      </w:r>
+    </w:p>
+    <w:p>
+      <w:pPr>
+        <w:pStyle w:val="NoSpacing"/>
+      </w:pPr>
+    </w:p>
+    <w:p>
+      <w:pPr>
+        <w:pStyle w:val="NoSpacing"/>
+      </w:pPr>
+      <w:r>
+        <w:t>Update My Job List page view2</w:t>
+      </w:r>
+    </w:p>
+    <w:p>
+      <w:pPr>
+        <w:pStyle w:val="NoSpacing"/>
+      </w:pPr>
+      <w:r>
+        <w:t xml:space="preserve">Hi! I'm working on Cursor1 (the PHP practice portal with timesheet, clients, and role-based access). I'd like to </w:t>
+      </w:r>
+      <w:r>
+        <w:t>change the view of the My Job List page, only show the client</w:t>
       </w:r>
       <w:r>
         <w:t>,</w:t>
       </w:r>
       <w:r>
-        <w:t xml:space="preserve"> Review, With Client, Paid</w:t>
-      </w:r>
-      <w:r>
-        <w:t>/A</w:t>
-      </w:r>
-      <w:r>
-        <w:t>pproved</w:t>
-      </w:r>
-      <w:r>
-        <w:t xml:space="preserve"> (being Paid not approved and approved not paid)</w:t>
-      </w:r>
-      <w:r>
-        <w:t>, Submit, Other.  All lists should be sorted by expected completion date.</w:t>
-      </w:r>
-    </w:p>
-    <w:p>
-      <w:pPr>
-        <w:pStyle w:val="NoSpacing"/>
-      </w:pPr>
-    </w:p>
-    <w:p>
-      <w:pPr>
-        <w:pStyle w:val="NoSpacing"/>
-      </w:pPr>
-      <w:r>
-        <w:t>Questions for Tom</w:t>
-      </w:r>
-    </w:p>
-    <w:p>
-      <w:pPr>
-        <w:pStyle w:val="NoSpacing"/>
-      </w:pPr>
-      <w:r>
-        <w:t xml:space="preserve">Say for clients table is it better to have primary key as the </w:t>
-      </w:r>
-      <w:proofErr w:type="spellStart"/>
-      <w:r>
-        <w:t>ClientRef</w:t>
-      </w:r>
-      <w:proofErr w:type="spellEnd"/>
-      <w:r>
-        <w:t xml:space="preserve"> or just keep the incremental number?</w:t>
-      </w:r>
-    </w:p>
-    <w:p>
-      <w:pPr>
-        <w:pStyle w:val="NoSpacing"/>
-      </w:pPr>
+        <w:t xml:space="preserve"> task</w:t>
+      </w:r>
+      <w:r>
+        <w:t xml:space="preserve"> and expected completion date (in format dd/mm/yy). For the header of the row expected completion just show the word “Completion”.  When you click on a job row it should go to the form which was used to set up the job, on this form you would then be allowed to make changes to the job and there should be a button at the bottom to “Save changes”.</w:t>
+      </w:r>
+    </w:p>
+    <w:p>
+      <w:pPr>
+        <w:pStyle w:val="NoSpacing"/>
+      </w:pPr>
+    </w:p>
+    <w:p>
+      <w:pPr>
+        <w:pStyle w:val="NoSpacing"/>
+      </w:pPr>
+      <w:r>
+        <w:t>Ok thanks.  When you click a job on my job list, it should go to the Job form and display the details from job you clicked on in my job list.</w:t>
+      </w:r>
+    </w:p>
+    <w:p>
+      <w:pPr>
+        <w:pStyle w:val="NoSpacing"/>
+      </w:pPr>
+    </w:p>
+    <w:p>
+      <w:pPr>
+        <w:pStyle w:val="NoSpacing"/>
+      </w:pPr>
+      <w:r>
+        <w:t xml:space="preserve">Update </w:t>
+      </w:r>
+      <w:r>
+        <w:t>Practice portal</w:t>
+      </w:r>
+    </w:p>
+    <w:p>
+      <w:pPr>
+        <w:pStyle w:val="NoSpacing"/>
+      </w:pPr>
+      <w:r>
+        <w:t>Hi! I'm working on Cursor1 (the PHP practice portal with timesheet, clients, and role-based access). I</w:t>
+      </w:r>
+      <w:r>
+        <w:t xml:space="preserve"> have made a manual </w:t>
+      </w:r>
+      <w:r>
+        <w:t>change the view of the</w:t>
+      </w:r>
+      <w:r>
+        <w:t xml:space="preserve"> practice portal.  </w:t>
+      </w:r>
+      <w:r>
+        <w:t>The buttons for the forms are now above the portal statistics. On a mobile device there are gaps between all boxes except when they change from buttons to statistics.  Please can you create a small gap, like all the other gaps between the last button box and the first statistics box.</w:t>
+      </w:r>
+    </w:p>
+    <w:p>
+      <w:pPr>
+        <w:pStyle w:val="NoSpacing"/>
+      </w:pPr>
+    </w:p>
+    <w:p>
+      <w:pPr>
+        <w:pStyle w:val="NoSpacing"/>
+      </w:pPr>
+      <w:r>
+        <w:t>Update Practice portal</w:t>
+      </w:r>
+    </w:p>
+    <w:p>
+      <w:pPr>
+        <w:pStyle w:val="NoSpacing"/>
+      </w:pPr>
+      <w:r>
+        <w:t>Hi! I'm working on Cursor1 (the PHP practice portal with timesheet, clients, and role-based access). I</w:t>
+      </w:r>
+      <w:r>
+        <w:t xml:space="preserve"> </w:t>
+      </w:r>
+      <w:r>
+        <w:t>would like to completely remove the page called services.</w:t>
+      </w:r>
+    </w:p>
+    <w:p>
+      <w:pPr>
+        <w:pStyle w:val="NoSpacing"/>
+      </w:pPr>
+    </w:p>
+    <w:p>
+      <w:pPr>
+        <w:pStyle w:val="NoSpacing"/>
+      </w:pPr>
+    </w:p>
+    <w:p>
+      <w:pPr>
+        <w:pStyle w:val="NoSpacing"/>
+      </w:pPr>
+    </w:p>
+    <w:p>
+      <w:pPr>
+        <w:pStyle w:val="NoSpacing"/>
+      </w:pPr>
+      <w:r>
+        <w:lastRenderedPageBreak/>
+        <w:t>Update Practice portal</w:t>
+      </w:r>
+    </w:p>
+    <w:p>
+      <w:pPr>
+        <w:pStyle w:val="NoSpacing"/>
+      </w:pPr>
+      <w:r>
+        <w:t>Hi! I'm working on Cursor1 (the PHP practice portal with timesheet, clients, and role-based access). I would like to make some changes to the “Jobs” page in practice management. I would like to add some tabs to the page, in the same way that there are tabs for the My jobs page but with different headings/reports. On all tabs it will show the jobs of that category listed by completion date, latest first, but in the job list it should only show details for "Client", "Task" and "Completion". The tabs should be as follows: “All jobs” which shows all jobs except for those which are completed or archived. “Received” which shows all jobs which have the state received. “Outstanding” which shows all jobs which have the state outstanding. Also like with the my jobs view the Jobs list should allow you to click on any particular job and it will take you to the “Edit Job” form.</w:t>
+      </w:r>
+    </w:p>
+    <w:p>
+      <w:pPr>
+        <w:pStyle w:val="NoSpacing"/>
+      </w:pPr>
+    </w:p>
+    <w:p>
+      <w:pPr>
+        <w:pStyle w:val="NoSpacing"/>
+      </w:pPr>
+    </w:p>
+    <w:p>
+      <w:pPr>
+        <w:pStyle w:val="NoSpacing"/>
+      </w:pPr>
+      <w:r>
+        <w:t>Update Practice portal</w:t>
+      </w:r>
+    </w:p>
+    <w:p>
+      <w:pPr>
+        <w:pStyle w:val="NoSpacing"/>
+      </w:pPr>
+      <w:r>
+        <w:t>Hi! I'm working on Cursor1 (the PHP practice portal with timesheet, clients, and role-based access). I would like to make some change</w:t>
+      </w:r>
+      <w:r>
+        <w:t>.  When you are in the “My jobs list” page and you click on a job it brings up the form for that job.  At the top of the page there is a button which says “Back to Jobs” which then takes you to the “jobs” page.  Instead I would like it to say “Back to My Jobs” and when pressed it will take you to the “My Jobs list”.</w:t>
+      </w:r>
+    </w:p>
+    <w:p>
+      <w:pPr>
+        <w:pStyle w:val="NoSpacing"/>
+      </w:pPr>
+    </w:p>
+    <w:p>
+      <w:pPr>
+        <w:pStyle w:val="NoSpacing"/>
+      </w:pPr>
+      <w:r>
+        <w:t>Update Practice portal</w:t>
+      </w:r>
+    </w:p>
+    <w:p>
+      <w:pPr>
+        <w:pStyle w:val="NoSpacing"/>
+      </w:pPr>
+      <w:r>
+        <w:t>Hi! I'm working on Cursor1 (the PHP practice portal with timesheet, clients, and role-based access). I would like to make some change</w:t>
+      </w:r>
+      <w:r>
+        <w:t xml:space="preserve">s to the </w:t>
+      </w:r>
+      <w:r>
+        <w:t>“login” table. First I would like to call it “users” instead of “login” and change all references in the website to reflect that change.</w:t>
+      </w:r>
+    </w:p>
+    <w:p>
+      <w:pPr>
+        <w:pStyle w:val="NoSpacing"/>
+      </w:pPr>
+    </w:p>
+    <w:p>
+      <w:pPr>
+        <w:pStyle w:val="NoSpacing"/>
+      </w:pPr>
+      <w:r>
+        <w:t>Update Practice portal</w:t>
+      </w:r>
+    </w:p>
+    <w:p>
+      <w:pPr>
+        <w:pStyle w:val="NoSpacing"/>
+      </w:pPr>
+      <w:r>
+        <w:t xml:space="preserve">Hi! I'm working on Cursor1 (the PHP practice portal with timesheet, clients, and role-based access). I would </w:t>
+      </w:r>
+      <w:r>
+        <w:t>make a change to the login form to remove the section at the bottom which says “Don’t have an account” and the button “Set up new account”.  Instead I would like to add new button to the practice portal page which is only available to administrator level which is called “Users” and has an icon which is the shape of a person which lists all current users with the columns Username, Password and Account type with data from the respective rows.  At the top of the page, above the users and to the right it will have a green button which says “New user” and clicking that button takes you to the “register” form.</w:t>
+      </w:r>
+    </w:p>
+    <w:p>
+      <w:pPr>
+        <w:pStyle w:val="NoSpacing"/>
+      </w:pPr>
+    </w:p>
+    <w:p>
+      <w:pPr>
+        <w:pStyle w:val="NoSpacing"/>
+      </w:pPr>
+      <w:r>
+        <w:t>Thats great thanks.</w:t>
+      </w:r>
+      <w:r>
+        <w:t xml:space="preserve">  When in the page “user management” please can you allow any user to be clicked in which case it goes to the form for that user and allows you to make changes.  The form name should change to Edit User and there should be a button at the bottom which allows you to save changes.  There should also be a button to delete user.  On the User management page you can remove the “Actions” column.</w:t>
+      </w:r>
+    </w:p>
+    <w:p>
+      <w:pPr>
+        <w:pStyle w:val="NoSpacing"/>
+      </w:pPr>
+    </w:p>
+    <w:p>
+      <w:pPr>
+        <w:pStyle w:val="NoSpacing"/>
+      </w:pPr>
+      <w:r>
+        <w:t>Update Practice portal</w:t>
+      </w:r>
+    </w:p>
+    <w:p>
+      <w:pPr>
+        <w:pStyle w:val="NoSpacing"/>
+      </w:pPr>
+      <w:r>
+        <w:t xml:space="preserve">Hi! I'm working on Cursor1 (the PHP practice portal with timesheet, clients, and role-based access). </w:t>
+      </w:r>
+      <w:r>
+        <w:t>O</w:t>
+      </w:r>
+      <w:r>
+        <w:t xml:space="preserve">n the "Timesheet" page please can you remove the word Timesheet </w:t>
+      </w:r>
+      <w:r>
+        <w:t xml:space="preserve">which is below the header section and above the form.  Also please can you remove the </w:t>
+      </w:r>
+      <w:r>
+        <w:t xml:space="preserve">resulting blank space </w:t>
+      </w:r>
+      <w:r>
+        <w:t>in that area so the forms start higher up the page</w:t>
+      </w:r>
+      <w:r>
+        <w:t>.</w:t>
+      </w:r>
+    </w:p>
+    <w:p>
+      <w:pPr>
+        <w:pStyle w:val="NoSpacing"/>
+      </w:pPr>
+    </w:p>
+    <w:p>
+      <w:pPr>
+        <w:pStyle w:val="NoSpacing"/>
+      </w:pPr>
+    </w:p>
+    <w:p>
+      <w:pPr>
+        <w:pStyle w:val="NoSpacing"/>
+      </w:pPr>
+    </w:p>
+    <w:p>
+      <w:pPr>
+        <w:pStyle w:val="NoSpacing"/>
+      </w:pPr>
+    </w:p>
+    <w:p>
+      <w:pPr>
+        <w:pStyle w:val="NoSpacing"/>
+      </w:pPr>
+    </w:p>
+    <w:p>
+      <w:pPr>
+        <w:pStyle w:val="NoSpacing"/>
+      </w:pPr>
+      <w:r>
+        <w:lastRenderedPageBreak/>
+        <w:t xml:space="preserve">Update </w:t>
+      </w:r>
+      <w:r>
+        <w:t>Clients</w:t>
+      </w:r>
+    </w:p>
+    <w:p>
+      <w:pPr>
+        <w:pStyle w:val="NoSpacing"/>
+      </w:pPr>
+      <w:r>
+        <w:t xml:space="preserve">Hi! I'm working on Cursor1 (the PHP practice portal with timesheet, clients, and role-based access). </w:t>
+      </w:r>
+      <w:r>
+        <w:t>O</w:t>
+      </w:r>
+      <w:r>
+        <w:t xml:space="preserve">n the </w:t>
+      </w:r>
+      <w:r>
+        <w:t>“clients”</w:t>
+      </w:r>
+      <w:r>
+        <w:t xml:space="preserve"> page please can </w:t>
+      </w:r>
+      <w:r>
+        <w:t xml:space="preserve">only show the columns for name, reference and contact.  Then allow the client row to be clickable which will then go to the form </w:t>
+      </w:r>
+      <w:r>
+        <w:t xml:space="preserve">for that </w:t>
+      </w:r>
+      <w:r>
+        <w:t>client</w:t>
+      </w:r>
+      <w:r>
+        <w:t xml:space="preserve"> and allows you to make changes.  The form name should change to Edit User and there should be a button at the bottom which allows you to save changes.  There should also be a button to delete user.  </w:t>
+      </w:r>
+      <w:r>
+        <w:t>At the top of the page above the list of clients there should be a search box which allows you to type in letters and as you type a letter the list of clients below reduces to only show the clients starting with the letters typed in the search box.</w:t>
+      </w:r>
     </w:p>
     <w:p>
       <w:pPr>
@@ -1825,7 +1766,6 @@
   <w:style w:type="character" w:default="1" w:styleId="DefaultParagraphFont">
     <w:name w:val="Default Paragraph Font"/>
     <w:uiPriority w:val="1"/>
-    <w:semiHidden/>
     <w:unhideWhenUsed/>
   </w:style>
   <w:style w:type="table" w:default="1" w:styleId="TableNormal">

</xml_diff>